<commit_message>
Ausgabe von Angriffe erklärt
</commit_message>
<xml_diff>
--- a/Bachelorarbeit/assets/tabelle_erklaerung_logql.docx
+++ b/Bachelorarbeit/assets/tabelle_erklaerung_logql.docx
@@ -349,7 +349,28 @@
                 <w:szCs w:val="24"/>
                 <w:lang w:val="pt-BR"/>
               </w:rPr>
-              <w:t xml:space="preserve">!~ `Legitimer_Nutzer` !~ `Legitime_Adresse` </w:t>
+              <w:t xml:space="preserve">!~ `Legitimer_Nutzer` </w:t>
+            </w:r>
+          </w:p>
+          <w:p>
+            <w:pPr>
+              <w:spacing w:line="276" w:lineRule="auto"/>
+              <w:jc w:val="center"/>
+              <w:rPr>
+                <w:rFonts w:ascii="CMU Serif" w:hAnsi="CMU Serif" w:cs="CMU Serif"/>
+                <w:sz w:val="24"/>
+                <w:szCs w:val="24"/>
+                <w:lang w:val="pt-BR"/>
+              </w:rPr>
+            </w:pPr>
+            <w:r>
+              <w:rPr>
+                <w:rFonts w:ascii="CMU Serif" w:hAnsi="CMU Serif" w:cs="CMU Serif"/>
+                <w:sz w:val="24"/>
+                <w:szCs w:val="24"/>
+                <w:lang w:val="pt-BR"/>
+              </w:rPr>
+              <w:t xml:space="preserve">!~ `Legitime_Adresse` </w:t>
             </w:r>
           </w:p>
         </w:tc>

</xml_diff>